<commit_message>
PO aangepast aan VSC
</commit_message>
<xml_diff>
--- a/InstallatiehandleidingenVSC_github/VSC_handleiding_MC.docx
+++ b/InstallatiehandleidingenVSC_github/VSC_handleiding_MC.docx
@@ -143,23 +143,24 @@
           <w:color w:val="24292E"/>
           <w:shd w:val="clear" w:color="auto" w:fill="FFFFFF"/>
         </w:rPr>
-        <w:t xml:space="preserve">Met versiebeheer kan </w:t>
-      </w:r>
-      <w:r>
+        <w:t>Voor het programmeren in Python heb je een programmeeromgeving nodig. Wij maken gebruik van Visual Studio Code. Daarnaast gebruiken we GitHub zodat de docent de voortgang van de opdrachten kan inzien, je kan helpen, en zodat je bij een PO makkelijk kunt samenwerken met een ander leerling.</w:t>
+      </w:r>
+    </w:p>
+    <w:p>
+      <w:pPr>
         <w:rPr>
           <w:rFonts w:ascii="Arial" w:hAnsi="Arial" w:cs="Arial"/>
           <w:color w:val="24292E"/>
           <w:shd w:val="clear" w:color="auto" w:fill="FFFFFF"/>
         </w:rPr>
-        <w:t xml:space="preserve">je de wijzigingen bijhouden die je in </w:t>
-      </w:r>
+      </w:pPr>
       <w:r>
         <w:rPr>
           <w:rFonts w:ascii="Arial" w:hAnsi="Arial" w:cs="Arial"/>
           <w:color w:val="24292E"/>
           <w:shd w:val="clear" w:color="auto" w:fill="FFFFFF"/>
         </w:rPr>
-        <w:t>c</w:t>
+        <w:t>D</w:t>
       </w:r>
       <w:r>
         <w:rPr>
@@ -167,7 +168,7 @@
           <w:color w:val="24292E"/>
           <w:shd w:val="clear" w:color="auto" w:fill="FFFFFF"/>
         </w:rPr>
-        <w:t xml:space="preserve">ode maakt. Zo kun </w:t>
+        <w:t>eze</w:t>
       </w:r>
       <w:r>
         <w:rPr>
@@ -175,65 +176,23 @@
           <w:color w:val="24292E"/>
           <w:shd w:val="clear" w:color="auto" w:fill="FFFFFF"/>
         </w:rPr>
-        <w:t>je makkelijk terug naar een vorige versie van je code. Elke keer als je een onderdeel en werkend af hebt, maak je een commit. Je geeft met een paar woorden aan wat af is, zo kan je de verise ook makkelijk terugvinden.</w:t>
-      </w:r>
-    </w:p>
-    <w:p>
-      <w:pPr>
+        <w:t xml:space="preserve"> handleiding bestaat uit </w:t>
+      </w:r>
+      <w:r>
         <w:rPr>
           <w:rFonts w:ascii="Arial" w:hAnsi="Arial" w:cs="Arial"/>
           <w:color w:val="24292E"/>
           <w:shd w:val="clear" w:color="auto" w:fill="FFFFFF"/>
         </w:rPr>
-      </w:pPr>
+        <w:t>verschillende</w:t>
+      </w:r>
       <w:r>
         <w:rPr>
           <w:rFonts w:ascii="Arial" w:hAnsi="Arial" w:cs="Arial"/>
           <w:color w:val="24292E"/>
           <w:shd w:val="clear" w:color="auto" w:fill="FFFFFF"/>
         </w:rPr>
-        <w:t xml:space="preserve">Github is een website waar je computercode naar kunt uploaden. Door je code op Github te zetten, kun je er met anderen aan werken, met je partner maar ook met je docent. </w:t>
-      </w:r>
-      <w:r>
-        <w:rPr>
-          <w:rFonts w:ascii="Arial" w:hAnsi="Arial" w:cs="Arial"/>
-          <w:color w:val="24292E"/>
-          <w:shd w:val="clear" w:color="auto" w:fill="FFFFFF"/>
-        </w:rPr>
-        <w:t>We gebruiken Github zodat je docent de voortgang van de opdrachten kan inzien.</w:t>
-      </w:r>
-    </w:p>
-    <w:p>
-      <w:pPr>
-        <w:rPr>
-          <w:rFonts w:ascii="Arial" w:hAnsi="Arial" w:cs="Arial"/>
-          <w:color w:val="24292E"/>
-          <w:shd w:val="clear" w:color="auto" w:fill="FFFFFF"/>
-        </w:rPr>
-      </w:pPr>
-      <w:r>
-        <w:rPr>
-          <w:rFonts w:ascii="Arial" w:hAnsi="Arial" w:cs="Arial"/>
-          <w:color w:val="24292E"/>
-          <w:shd w:val="clear" w:color="auto" w:fill="FFFFFF"/>
-        </w:rPr>
-        <w:t>D</w:t>
-      </w:r>
-      <w:r>
-        <w:rPr>
-          <w:rFonts w:ascii="Arial" w:hAnsi="Arial" w:cs="Arial"/>
-          <w:color w:val="24292E"/>
-          <w:shd w:val="clear" w:color="auto" w:fill="FFFFFF"/>
-        </w:rPr>
-        <w:t>eze</w:t>
-      </w:r>
-      <w:r>
-        <w:rPr>
-          <w:rFonts w:ascii="Arial" w:hAnsi="Arial" w:cs="Arial"/>
-          <w:color w:val="24292E"/>
-          <w:shd w:val="clear" w:color="auto" w:fill="FFFFFF"/>
-        </w:rPr>
-        <w:t xml:space="preserve"> handleiding bestaat uit drie delen</w:t>
+        <w:t xml:space="preserve"> delen</w:t>
       </w:r>
       <w:r>
         <w:rPr>
@@ -325,7 +284,7 @@
             </w:rPr>
             <w:fldChar w:fldCharType="separate"/>
           </w:r>
-          <w:hyperlink w:anchor="_Toc164513947" w:history="1">
+          <w:hyperlink w:anchor="_Toc164596493" w:history="1">
             <w:r>
               <w:rPr>
                 <w:rStyle w:val="Hyperlink"/>
@@ -369,7 +328,7 @@
                 <w:noProof/>
                 <w:webHidden/>
               </w:rPr>
-              <w:instrText xml:space="preserve"> PAGEREF _Toc164513947 \h </w:instrText>
+              <w:instrText xml:space="preserve"> PAGEREF _Toc164596493 \h </w:instrText>
             </w:r>
             <w:r>
               <w:rPr>
@@ -415,7 +374,7 @@
               <w14:ligatures w14:val="standardContextual"/>
             </w:rPr>
           </w:pPr>
-          <w:hyperlink w:anchor="_Toc164513948" w:history="1">
+          <w:hyperlink w:anchor="_Toc164596494" w:history="1">
             <w:r>
               <w:rPr>
                 <w:rStyle w:val="Hyperlink"/>
@@ -459,7 +418,7 @@
                 <w:noProof/>
                 <w:webHidden/>
               </w:rPr>
-              <w:instrText xml:space="preserve"> PAGEREF _Toc164513948 \h </w:instrText>
+              <w:instrText xml:space="preserve"> PAGEREF _Toc164596494 \h </w:instrText>
             </w:r>
             <w:r>
               <w:rPr>
@@ -505,7 +464,7 @@
               <w14:ligatures w14:val="standardContextual"/>
             </w:rPr>
           </w:pPr>
-          <w:hyperlink w:anchor="_Toc164513949" w:history="1">
+          <w:hyperlink w:anchor="_Toc164596495" w:history="1">
             <w:r>
               <w:rPr>
                 <w:rStyle w:val="Hyperlink"/>
@@ -549,7 +508,7 @@
                 <w:noProof/>
                 <w:webHidden/>
               </w:rPr>
-              <w:instrText xml:space="preserve"> PAGEREF _Toc164513949 \h </w:instrText>
+              <w:instrText xml:space="preserve"> PAGEREF _Toc164596495 \h </w:instrText>
             </w:r>
             <w:r>
               <w:rPr>
@@ -595,7 +554,7 @@
               <w14:ligatures w14:val="standardContextual"/>
             </w:rPr>
           </w:pPr>
-          <w:hyperlink w:anchor="_Toc164513950" w:history="1">
+          <w:hyperlink w:anchor="_Toc164596496" w:history="1">
             <w:r>
               <w:rPr>
                 <w:rStyle w:val="Hyperlink"/>
@@ -639,7 +598,7 @@
                 <w:noProof/>
                 <w:webHidden/>
               </w:rPr>
-              <w:instrText xml:space="preserve"> PAGEREF _Toc164513950 \h </w:instrText>
+              <w:instrText xml:space="preserve"> PAGEREF _Toc164596496 \h </w:instrText>
             </w:r>
             <w:r>
               <w:rPr>
@@ -685,7 +644,7 @@
               <w14:ligatures w14:val="standardContextual"/>
             </w:rPr>
           </w:pPr>
-          <w:hyperlink w:anchor="_Toc164513951" w:history="1">
+          <w:hyperlink w:anchor="_Toc164596497" w:history="1">
             <w:r>
               <w:rPr>
                 <w:rStyle w:val="Hyperlink"/>
@@ -708,7 +667,7 @@
                 <w:rStyle w:val="Hyperlink"/>
                 <w:noProof/>
               </w:rPr>
-              <w:t>Wat te doen als je wilt verder werken</w:t>
+              <w:t>Gebruik van GitHub</w:t>
             </w:r>
             <w:r>
               <w:rPr>
@@ -729,7 +688,7 @@
                 <w:noProof/>
                 <w:webHidden/>
               </w:rPr>
-              <w:instrText xml:space="preserve"> PAGEREF _Toc164513951 \h </w:instrText>
+              <w:instrText xml:space="preserve"> PAGEREF _Toc164596497 \h </w:instrText>
             </w:r>
             <w:r>
               <w:rPr>
@@ -749,7 +708,7 @@
                 <w:noProof/>
                 <w:webHidden/>
               </w:rPr>
-              <w:t>16</w:t>
+              <w:t>14</w:t>
             </w:r>
             <w:r>
               <w:rPr>
@@ -775,7 +734,7 @@
               <w14:ligatures w14:val="standardContextual"/>
             </w:rPr>
           </w:pPr>
-          <w:hyperlink w:anchor="_Toc164513952" w:history="1">
+          <w:hyperlink w:anchor="_Toc164596498" w:history="1">
             <w:r>
               <w:rPr>
                 <w:rStyle w:val="Hyperlink"/>
@@ -798,6 +757,96 @@
                 <w:rStyle w:val="Hyperlink"/>
                 <w:noProof/>
               </w:rPr>
+              <w:t>Hoe verder te werken van een ander PC</w:t>
+            </w:r>
+            <w:r>
+              <w:rPr>
+                <w:noProof/>
+                <w:webHidden/>
+              </w:rPr>
+              <w:tab/>
+            </w:r>
+            <w:r>
+              <w:rPr>
+                <w:noProof/>
+                <w:webHidden/>
+              </w:rPr>
+              <w:fldChar w:fldCharType="begin"/>
+            </w:r>
+            <w:r>
+              <w:rPr>
+                <w:noProof/>
+                <w:webHidden/>
+              </w:rPr>
+              <w:instrText xml:space="preserve"> PAGEREF _Toc164596498 \h </w:instrText>
+            </w:r>
+            <w:r>
+              <w:rPr>
+                <w:noProof/>
+                <w:webHidden/>
+              </w:rPr>
+            </w:r>
+            <w:r>
+              <w:rPr>
+                <w:noProof/>
+                <w:webHidden/>
+              </w:rPr>
+              <w:fldChar w:fldCharType="separate"/>
+            </w:r>
+            <w:r>
+              <w:rPr>
+                <w:noProof/>
+                <w:webHidden/>
+              </w:rPr>
+              <w:t>17</w:t>
+            </w:r>
+            <w:r>
+              <w:rPr>
+                <w:noProof/>
+                <w:webHidden/>
+              </w:rPr>
+              <w:fldChar w:fldCharType="end"/>
+            </w:r>
+          </w:hyperlink>
+        </w:p>
+        <w:p>
+          <w:pPr>
+            <w:pStyle w:val="TOC1"/>
+            <w:tabs>
+              <w:tab w:val="left" w:pos="440"/>
+              <w:tab w:val="right" w:leader="dot" w:pos="9350"/>
+            </w:tabs>
+            <w:rPr>
+              <w:rFonts w:cstheme="minorBidi"/>
+              <w:noProof/>
+              <w:kern w:val="2"/>
+              <w:lang w:val="en-NL" w:eastAsia="en-NL"/>
+              <w14:ligatures w14:val="standardContextual"/>
+            </w:rPr>
+          </w:pPr>
+          <w:hyperlink w:anchor="_Toc164596499" w:history="1">
+            <w:r>
+              <w:rPr>
+                <w:rStyle w:val="Hyperlink"/>
+                <w:noProof/>
+              </w:rPr>
+              <w:t>7.</w:t>
+            </w:r>
+            <w:r>
+              <w:rPr>
+                <w:rFonts w:cstheme="minorBidi"/>
+                <w:noProof/>
+                <w:kern w:val="2"/>
+                <w:lang w:val="en-NL" w:eastAsia="en-NL"/>
+                <w14:ligatures w14:val="standardContextual"/>
+              </w:rPr>
+              <w:tab/>
+            </w:r>
+            <w:r>
+              <w:rPr>
+                <w:rStyle w:val="Hyperlink"/>
+                <w:noProof/>
+              </w:rPr>
               <w:t>Mogelijke problemen en oplossingen</w:t>
             </w:r>
             <w:r>
@@ -819,7 +868,7 @@
                 <w:noProof/>
                 <w:webHidden/>
               </w:rPr>
-              <w:instrText xml:space="preserve"> PAGEREF _Toc164513952 \h </w:instrText>
+              <w:instrText xml:space="preserve"> PAGEREF _Toc164596499 \h </w:instrText>
             </w:r>
             <w:r>
               <w:rPr>
@@ -839,7 +888,7 @@
                 <w:noProof/>
                 <w:webHidden/>
               </w:rPr>
-              <w:t>17</w:t>
+              <w:t>18</w:t>
             </w:r>
             <w:r>
               <w:rPr>
@@ -893,7 +942,7 @@
           <w:numId w:val="13"/>
         </w:numPr>
       </w:pPr>
-      <w:bookmarkStart w:id="1" w:name="_Toc164513947"/>
+      <w:bookmarkStart w:id="1" w:name="_Toc164596493"/>
       <w:r>
         <w:lastRenderedPageBreak/>
         <w:t>Visual Studio Code downloaden en installeren</w:t>
@@ -1343,7 +1392,7 @@
           <w:numId w:val="13"/>
         </w:numPr>
       </w:pPr>
-      <w:bookmarkStart w:id="2" w:name="_Toc164513948"/>
+      <w:bookmarkStart w:id="2" w:name="_Toc164596494"/>
       <w:r>
         <w:t>Python Installeren</w:t>
       </w:r>
@@ -2173,7 +2222,7 @@
           <w:numId w:val="13"/>
         </w:numPr>
       </w:pPr>
-      <w:bookmarkStart w:id="3" w:name="_Toc164513949"/>
+      <w:bookmarkStart w:id="3" w:name="_Toc164596495"/>
       <w:r>
         <w:t>Github installeren</w:t>
       </w:r>
@@ -3228,7 +3277,7 @@
           <w:numId w:val="13"/>
         </w:numPr>
       </w:pPr>
-      <w:bookmarkStart w:id="4" w:name="_Toc164513950"/>
+      <w:bookmarkStart w:id="4" w:name="_Toc164596496"/>
       <w:r>
         <w:lastRenderedPageBreak/>
         <w:t>Github</w:t>
@@ -5460,10 +5509,64 @@
     </w:p>
     <w:p>
       <w:pPr>
+        <w:pStyle w:val="Heading1"/>
+        <w:numPr>
+          <w:ilvl w:val="0"/>
+          <w:numId w:val="13"/>
+        </w:numPr>
+      </w:pPr>
+      <w:bookmarkStart w:id="5" w:name="_Toc164596497"/>
+      <w:r>
+        <w:t>Gebruik van GitHub</w:t>
+      </w:r>
+      <w:bookmarkEnd w:id="5"/>
+    </w:p>
+    <w:p>
+      <w:pPr>
+        <w:rPr>
+          <w:rFonts w:ascii="Arial" w:hAnsi="Arial" w:cs="Arial"/>
+          <w:color w:val="24292E"/>
+          <w:shd w:val="clear" w:color="auto" w:fill="FFFFFF"/>
+        </w:rPr>
+      </w:pPr>
+      <w:r>
+        <w:rPr>
+          <w:rFonts w:ascii="Arial" w:hAnsi="Arial" w:cs="Arial"/>
+          <w:color w:val="24292E"/>
+          <w:shd w:val="clear" w:color="auto" w:fill="FFFFFF"/>
+        </w:rPr>
+        <w:t>Met versiebeheer kan je de wijzigingen bijhouden die je in code maakt. Zo kun je makkelijk terug naar een vorige versie van je code.</w:t>
+      </w:r>
+      <w:r>
+        <w:rPr>
+          <w:rFonts w:ascii="Arial" w:hAnsi="Arial" w:cs="Arial"/>
+          <w:color w:val="24292E"/>
+          <w:shd w:val="clear" w:color="auto" w:fill="FFFFFF"/>
+        </w:rPr>
+        <w:t xml:space="preserve"> </w:t>
+      </w:r>
+      <w:r>
+        <w:rPr>
+          <w:rFonts w:ascii="Arial" w:hAnsi="Arial" w:cs="Arial"/>
+          <w:color w:val="24292E"/>
+          <w:shd w:val="clear" w:color="auto" w:fill="FFFFFF"/>
+        </w:rPr>
+        <w:t>Github is een website waar je computercode naar kunt uploaden. Door je code op Github te zetten, kun je er met anderen aan werken, met je partner maar ook met je docent. Elke keer als je een onderdeel en werkend af hebt, maak je een commit. Je geeft met een paar woorden aan wat af is, zo kan je de verise ook makkelijk terugvinden.</w:t>
+      </w:r>
+    </w:p>
+    <w:p>
+      <w:pPr>
+        <w:rPr>
+          <w:rFonts w:ascii="Arial" w:hAnsi="Arial" w:cs="Arial"/>
+        </w:rPr>
+      </w:pPr>
+    </w:p>
+    <w:p>
+      <w:pPr>
         <w:pStyle w:val="ListParagraph"/>
         <w:numPr>
           <w:ilvl w:val="0"/>
-          <w:numId w:val="1"/>
+          <w:numId w:val="20"/>
         </w:numPr>
         <w:rPr>
           <w:rFonts w:ascii="Arial" w:hAnsi="Arial" w:cs="Arial"/>
@@ -5533,6 +5636,7 @@
           <w:rFonts w:ascii="Arial" w:hAnsi="Arial" w:cs="Arial"/>
           <w:noProof/>
         </w:rPr>
+        <w:lastRenderedPageBreak/>
         <mc:AlternateContent>
           <mc:Choice Requires="wps">
             <w:drawing>
@@ -5658,7 +5762,7 @@
         <w:pStyle w:val="ListParagraph"/>
         <w:numPr>
           <w:ilvl w:val="0"/>
-          <w:numId w:val="1"/>
+          <w:numId w:val="20"/>
         </w:numPr>
         <w:rPr>
           <w:rFonts w:ascii="Arial" w:hAnsi="Arial" w:cs="Arial"/>
@@ -5668,7 +5772,6 @@
         <w:rPr>
           <w:rFonts w:ascii="Arial" w:hAnsi="Arial" w:cs="Arial"/>
         </w:rPr>
-        <w:lastRenderedPageBreak/>
         <w:t>Druk links op het vorkje (</w:t>
       </w:r>
       <w:r>
@@ -5753,7 +5856,7 @@
         <w:pStyle w:val="ListParagraph"/>
         <w:numPr>
           <w:ilvl w:val="0"/>
-          <w:numId w:val="1"/>
+          <w:numId w:val="20"/>
         </w:numPr>
         <w:rPr>
           <w:rFonts w:ascii="Arial" w:hAnsi="Arial" w:cs="Arial"/>
@@ -5902,7 +6005,7 @@
         <w:pStyle w:val="ListParagraph"/>
         <w:numPr>
           <w:ilvl w:val="0"/>
-          <w:numId w:val="1"/>
+          <w:numId w:val="20"/>
         </w:numPr>
         <w:rPr>
           <w:rFonts w:ascii="Arial" w:hAnsi="Arial" w:cs="Arial"/>
@@ -5912,6 +6015,7 @@
         <w:rPr>
           <w:rFonts w:ascii="Arial" w:hAnsi="Arial" w:cs="Arial"/>
         </w:rPr>
+        <w:lastRenderedPageBreak/>
         <w:t>Geef aan om welk bestand het gaat door op de ‘+’ te drukken:</w:t>
       </w:r>
     </w:p>
@@ -6050,7 +6154,7 @@
         <w:pStyle w:val="ListParagraph"/>
         <w:numPr>
           <w:ilvl w:val="0"/>
-          <w:numId w:val="1"/>
+          <w:numId w:val="20"/>
         </w:numPr>
         <w:rPr>
           <w:rFonts w:ascii="Arial" w:hAnsi="Arial" w:cs="Arial"/>
@@ -6074,7 +6178,6 @@
         <w:rPr>
           <w:noProof/>
         </w:rPr>
-        <w:lastRenderedPageBreak/>
         <mc:AlternateContent>
           <mc:Choice Requires="wps">
             <w:drawing>
@@ -6199,7 +6302,7 @@
         <w:pStyle w:val="ListParagraph"/>
         <w:numPr>
           <w:ilvl w:val="0"/>
-          <w:numId w:val="1"/>
+          <w:numId w:val="20"/>
         </w:numPr>
         <w:rPr>
           <w:rFonts w:ascii="Arial" w:hAnsi="Arial" w:cs="Arial"/>
@@ -6347,7 +6450,7 @@
         <w:pStyle w:val="ListParagraph"/>
         <w:numPr>
           <w:ilvl w:val="0"/>
-          <w:numId w:val="1"/>
+          <w:numId w:val="20"/>
         </w:numPr>
         <w:rPr>
           <w:rFonts w:ascii="Arial" w:hAnsi="Arial" w:cs="Arial"/>
@@ -6357,6 +6460,7 @@
         <w:rPr>
           <w:rFonts w:ascii="Arial" w:hAnsi="Arial" w:cs="Arial"/>
         </w:rPr>
+        <w:lastRenderedPageBreak/>
         <w:t>Druk op ‘OK’:</w:t>
       </w:r>
     </w:p>
@@ -6424,11 +6528,11 @@
           <w:numId w:val="13"/>
         </w:numPr>
       </w:pPr>
-      <w:bookmarkStart w:id="5" w:name="_Toc164513951"/>
-      <w:r>
-        <w:t>Wat te doen als je wilt verder werken</w:t>
-      </w:r>
-      <w:bookmarkEnd w:id="5"/>
+      <w:bookmarkStart w:id="6" w:name="_Toc164596498"/>
+      <w:r>
+        <w:t>Hoe verder te werken van een ander PC</w:t>
+      </w:r>
+      <w:bookmarkEnd w:id="6"/>
     </w:p>
     <w:p>
       <w:pPr>
@@ -6534,7 +6638,6 @@
         <w:rPr>
           <w:rFonts w:ascii="Arial" w:hAnsi="Arial" w:cs="Arial"/>
         </w:rPr>
-        <w:lastRenderedPageBreak/>
         <w:t xml:space="preserve">Kies ‘Open Folder’ en ga naar je OneDrive map waar je aan het werken was. </w:t>
       </w:r>
     </w:p>
@@ -6595,66 +6698,151 @@
           <w:numId w:val="13"/>
         </w:numPr>
       </w:pPr>
-      <w:bookmarkStart w:id="6" w:name="_Toc164513952"/>
-      <w:r>
+      <w:bookmarkStart w:id="7" w:name="_Toc164596499"/>
+      <w:r>
+        <w:lastRenderedPageBreak/>
         <w:t xml:space="preserve">Mogelijke </w:t>
       </w:r>
       <w:r>
         <w:t>problemen en oplossingen</w:t>
       </w:r>
-      <w:bookmarkEnd w:id="6"/>
-    </w:p>
-    <w:p>
-      <w:r>
-        <w:t xml:space="preserve">Krijg je een foutmelding tijdens de installatie. Start Visual Studio Code eerst opnieuw. </w:t>
-      </w:r>
-      <w:r>
-        <w:t xml:space="preserve"> </w:t>
-      </w:r>
-    </w:p>
-    <w:p/>
-    <w:p>
-      <w:pPr>
+      <w:bookmarkEnd w:id="7"/>
+    </w:p>
+    <w:p>
+      <w:pPr>
+        <w:pStyle w:val="ListParagraph"/>
+        <w:numPr>
+          <w:ilvl w:val="0"/>
+          <w:numId w:val="19"/>
+        </w:numPr>
+      </w:pPr>
+      <w:r>
         <w:rPr>
           <w:b/>
           <w:bCs/>
         </w:rPr>
+        <w:t>Probleem:</w:t>
+      </w:r>
+      <w:r>
+        <w:t xml:space="preserve"> Visual Studio Code moet opnieuw opgestart worden</w:t>
+      </w:r>
+    </w:p>
+    <w:p>
+      <w:pPr>
+        <w:ind w:left="708"/>
       </w:pPr>
       <w:r>
         <w:rPr>
           <w:b/>
           <w:bCs/>
         </w:rPr>
-        <w:t>Python niet goed geïnstalleerd</w:t>
-      </w:r>
-    </w:p>
-    <w:p>
-      <w:r>
-        <w:t xml:space="preserve">Als je in het </w:t>
-      </w:r>
-      <w:r>
-        <w:t xml:space="preserve">.ipynb bestand bent en je ziet </w:t>
-      </w:r>
-      <w:r>
-        <w:t>rechts</w:t>
-      </w:r>
-      <w:r>
-        <w:t xml:space="preserve"> bovenaan geen “Python”, met versie nummer staan. </w:t>
-      </w:r>
-    </w:p>
-    <w:p>
-      <w:r>
-        <w:t xml:space="preserve">Klik dan </w:t>
-      </w:r>
-      <w:r>
-        <w:t xml:space="preserve">hier op: </w:t>
+        <w:t>Herkenbaar door:</w:t>
+      </w:r>
+      <w:r>
+        <w:t xml:space="preserve"> Je </w:t>
+      </w:r>
+      <w:r>
+        <w:t>krijgt</w:t>
+      </w:r>
+      <w:r>
+        <w:t xml:space="preserve"> een foutmelding tijdens de installatie, of de laatste installatiestap heeft niets opgelost.</w:t>
+      </w:r>
+    </w:p>
+    <w:p>
+      <w:pPr>
+        <w:ind w:left="708"/>
+      </w:pPr>
+      <w:r>
+        <w:rPr>
+          <w:b/>
+          <w:bCs/>
+        </w:rPr>
+        <w:t>Vervolgstappen:</w:t>
+      </w:r>
+      <w:r>
+        <w:t xml:space="preserve"> Start Visual Studio Code eerst opnieuw.  </w:t>
+      </w:r>
+    </w:p>
+    <w:p/>
+    <w:p>
+      <w:pPr>
+        <w:pStyle w:val="ListParagraph"/>
+        <w:numPr>
+          <w:ilvl w:val="0"/>
+          <w:numId w:val="19"/>
+        </w:numPr>
+        <w:rPr>
+          <w:b/>
+          <w:bCs/>
+        </w:rPr>
+      </w:pPr>
+      <w:r>
+        <w:rPr>
+          <w:b/>
+          <w:bCs/>
+        </w:rPr>
+        <w:t xml:space="preserve">Probleem: </w:t>
+      </w:r>
+      <w:r>
+        <w:t>Python is niet goed geïnstalleerd</w:t>
+      </w:r>
+    </w:p>
+    <w:p>
+      <w:pPr>
+        <w:ind w:left="708"/>
+      </w:pPr>
+      <w:r>
+        <w:rPr>
+          <w:b/>
+          <w:bCs/>
+        </w:rPr>
+        <w:t>Herkenbaar door</w:t>
+      </w:r>
+      <w:r>
+        <w:t xml:space="preserve">: Als je in het .ipynb bestand bent en je ziet rechts bovenaan geen “Python”, met versie nummer staan. </w:t>
+      </w:r>
+    </w:p>
+    <w:p>
+      <w:pPr>
+        <w:ind w:left="708"/>
+      </w:pPr>
+      <w:r>
+        <w:rPr>
+          <w:b/>
+          <w:bCs/>
+        </w:rPr>
+        <w:t>Vervolgstappen:</w:t>
+      </w:r>
+      <w:r>
+        <w:t xml:space="preserve"> </w:t>
+      </w:r>
+    </w:p>
+    <w:p>
+      <w:pPr>
+        <w:pStyle w:val="ListParagraph"/>
+        <w:numPr>
+          <w:ilvl w:val="0"/>
+          <w:numId w:val="18"/>
+        </w:numPr>
+        <w:ind w:left="1428"/>
+      </w:pPr>
+      <w:r>
+        <w:t>Klik hierop:</w:t>
+      </w:r>
+    </w:p>
+    <w:p>
+      <w:pPr>
+        <w:ind w:left="708"/>
+      </w:pPr>
+      <w:r>
+        <w:t xml:space="preserve"> </w:t>
       </w:r>
       <w:r>
         <w:rPr>
           <w:noProof/>
         </w:rPr>
         <w:drawing>
-          <wp:inline distT="0" distB="0" distL="0" distR="0" wp14:anchorId="2E37079F" wp14:editId="5216A4E4">
+          <wp:inline distT="0" distB="0" distL="0" distR="0" wp14:anchorId="4A3926F5" wp14:editId="0D98660A">
             <wp:extent cx="1200150" cy="615950"/>
             <wp:effectExtent l="0" t="0" r="0" b="0"/>
             <wp:docPr id="1169229811" name="Afbeelding 1" descr="Afbeelding met tekst, schermopname, software, Webpagina&#10;&#10;Automatisch gegenereerde beschrijving"/>
@@ -6701,16 +6889,23 @@
       </w:r>
     </w:p>
     <w:p>
-      <w:r>
-        <w:lastRenderedPageBreak/>
-        <w:t xml:space="preserve">Dan: </w:t>
+      <w:pPr>
+        <w:pStyle w:val="ListParagraph"/>
+        <w:numPr>
+          <w:ilvl w:val="0"/>
+          <w:numId w:val="18"/>
+        </w:numPr>
+        <w:ind w:left="1428"/>
+      </w:pPr>
+      <w:r>
+        <w:t xml:space="preserve"> Kies ‘Python Environments’:</w:t>
       </w:r>
       <w:r>
         <w:rPr>
           <w:noProof/>
         </w:rPr>
         <w:drawing>
-          <wp:inline distT="0" distB="0" distL="0" distR="0" wp14:anchorId="1BD3FC57" wp14:editId="01A2C40E">
+          <wp:inline distT="0" distB="0" distL="0" distR="0" wp14:anchorId="2A8F49BA" wp14:editId="560C31F8">
             <wp:extent cx="5943600" cy="1081405"/>
             <wp:effectExtent l="0" t="0" r="0" b="4445"/>
             <wp:docPr id="951725899" name="Afbeelding 1" descr="Afbeelding met tekst, Lettertype, lijn, schermopname&#10;&#10;Automatisch gegenereerde beschrijving"/>
@@ -6747,15 +6942,23 @@
       </w:r>
     </w:p>
     <w:p>
-      <w:r>
-        <w:t xml:space="preserve">Dan: </w:t>
+      <w:pPr>
+        <w:pStyle w:val="ListParagraph"/>
+        <w:numPr>
+          <w:ilvl w:val="0"/>
+          <w:numId w:val="18"/>
+        </w:numPr>
+        <w:ind w:left="1428"/>
+      </w:pPr>
+      <w:r>
+        <w:t xml:space="preserve"> Kies dan de voorgestelde Python Environment.</w:t>
       </w:r>
       <w:r>
         <w:rPr>
           <w:noProof/>
         </w:rPr>
         <w:drawing>
-          <wp:inline distT="0" distB="0" distL="0" distR="0" wp14:anchorId="32754933" wp14:editId="4E3D89D2">
+          <wp:inline distT="0" distB="0" distL="0" distR="0" wp14:anchorId="2CE5E949" wp14:editId="0B336878">
             <wp:extent cx="5943600" cy="1370965"/>
             <wp:effectExtent l="0" t="0" r="0" b="635"/>
             <wp:docPr id="505657506" name="Afbeelding 1" descr="Afbeelding met tekst, Lettertype, lijn, nummer&#10;&#10;Automatisch gegenereerde beschrijving"/>
@@ -6791,13 +6994,22 @@
         </w:drawing>
       </w:r>
     </w:p>
-    <w:p/>
-    <w:p>
-      <w:r>
-        <w:t>Mocht hier nu de mogelijkheid staan om python te installeren,</w:t>
-      </w:r>
-      <w:r>
-        <w:t xml:space="preserve"> installeer dan via deze link de nieuwste versie van Python: </w:t>
+    <w:p>
+      <w:pPr>
+        <w:ind w:left="708"/>
+      </w:pPr>
+    </w:p>
+    <w:p>
+      <w:pPr>
+        <w:pStyle w:val="ListParagraph"/>
+        <w:numPr>
+          <w:ilvl w:val="0"/>
+          <w:numId w:val="18"/>
+        </w:numPr>
+        <w:ind w:left="1428"/>
+      </w:pPr>
+      <w:r>
+        <w:t xml:space="preserve">Als er een melding komt om Python te installeren, installeer dan de nieuwste versie van Python via deze link: </w:t>
       </w:r>
       <w:hyperlink r:id="rId69" w:history="1">
         <w:r>
@@ -7448,6 +7660,95 @@
     </w:lvl>
   </w:abstractNum>
   <w:abstractNum w:abstractNumId="5" w15:restartNumberingAfterBreak="0">
+    <w:nsid w:val="1DF44017"/>
+    <w:multiLevelType w:val="hybridMultilevel"/>
+    <w:tmpl w:val="0CA436E6"/>
+    <w:lvl w:ilvl="0" w:tplc="FFFFFFFF">
+      <w:start w:val="1"/>
+      <w:numFmt w:val="lowerLetter"/>
+      <w:lvlText w:val="%1)"/>
+      <w:lvlJc w:val="left"/>
+      <w:pPr>
+        <w:ind w:left="720" w:hanging="360"/>
+      </w:pPr>
+      <w:rPr>
+        <w:rFonts w:hint="default"/>
+      </w:rPr>
+    </w:lvl>
+    <w:lvl w:ilvl="1" w:tplc="FFFFFFFF" w:tentative="1">
+      <w:start w:val="1"/>
+      <w:numFmt w:val="lowerLetter"/>
+      <w:lvlText w:val="%2."/>
+      <w:lvlJc w:val="left"/>
+      <w:pPr>
+        <w:ind w:left="1440" w:hanging="360"/>
+      </w:pPr>
+    </w:lvl>
+    <w:lvl w:ilvl="2" w:tplc="FFFFFFFF" w:tentative="1">
+      <w:start w:val="1"/>
+      <w:numFmt w:val="lowerRoman"/>
+      <w:lvlText w:val="%3."/>
+      <w:lvlJc w:val="right"/>
+      <w:pPr>
+        <w:ind w:left="2160" w:hanging="180"/>
+      </w:pPr>
+    </w:lvl>
+    <w:lvl w:ilvl="3" w:tplc="FFFFFFFF" w:tentative="1">
+      <w:start w:val="1"/>
+      <w:numFmt w:val="decimal"/>
+      <w:lvlText w:val="%4."/>
+      <w:lvlJc w:val="left"/>
+      <w:pPr>
+        <w:ind w:left="2880" w:hanging="360"/>
+      </w:pPr>
+    </w:lvl>
+    <w:lvl w:ilvl="4" w:tplc="FFFFFFFF" w:tentative="1">
+      <w:start w:val="1"/>
+      <w:numFmt w:val="lowerLetter"/>
+      <w:lvlText w:val="%5."/>
+      <w:lvlJc w:val="left"/>
+      <w:pPr>
+        <w:ind w:left="3600" w:hanging="360"/>
+      </w:pPr>
+    </w:lvl>
+    <w:lvl w:ilvl="5" w:tplc="FFFFFFFF" w:tentative="1">
+      <w:start w:val="1"/>
+      <w:numFmt w:val="lowerRoman"/>
+      <w:lvlText w:val="%6."/>
+      <w:lvlJc w:val="right"/>
+      <w:pPr>
+        <w:ind w:left="4320" w:hanging="180"/>
+      </w:pPr>
+    </w:lvl>
+    <w:lvl w:ilvl="6" w:tplc="FFFFFFFF" w:tentative="1">
+      <w:start w:val="1"/>
+      <w:numFmt w:val="decimal"/>
+      <w:lvlText w:val="%7."/>
+      <w:lvlJc w:val="left"/>
+      <w:pPr>
+        <w:ind w:left="5040" w:hanging="360"/>
+      </w:pPr>
+    </w:lvl>
+    <w:lvl w:ilvl="7" w:tplc="FFFFFFFF" w:tentative="1">
+      <w:start w:val="1"/>
+      <w:numFmt w:val="lowerLetter"/>
+      <w:lvlText w:val="%8."/>
+      <w:lvlJc w:val="left"/>
+      <w:pPr>
+        <w:ind w:left="5760" w:hanging="360"/>
+      </w:pPr>
+    </w:lvl>
+    <w:lvl w:ilvl="8" w:tplc="FFFFFFFF" w:tentative="1">
+      <w:start w:val="1"/>
+      <w:numFmt w:val="lowerRoman"/>
+      <w:lvlText w:val="%9."/>
+      <w:lvlJc w:val="right"/>
+      <w:pPr>
+        <w:ind w:left="6480" w:hanging="180"/>
+      </w:pPr>
+    </w:lvl>
+  </w:abstractNum>
+  <w:abstractNum w:abstractNumId="6" w15:restartNumberingAfterBreak="0">
     <w:nsid w:val="331734D5"/>
     <w:multiLevelType w:val="hybridMultilevel"/>
     <w:tmpl w:val="B68E0F50"/>
@@ -7536,7 +7837,7 @@
       </w:pPr>
     </w:lvl>
   </w:abstractNum>
-  <w:abstractNum w:abstractNumId="6" w15:restartNumberingAfterBreak="0">
+  <w:abstractNum w:abstractNumId="7" w15:restartNumberingAfterBreak="0">
     <w:nsid w:val="344C1647"/>
     <w:multiLevelType w:val="hybridMultilevel"/>
     <w:tmpl w:val="BB0A11FC"/>
@@ -7625,7 +7926,96 @@
       </w:pPr>
     </w:lvl>
   </w:abstractNum>
-  <w:abstractNum w:abstractNumId="7" w15:restartNumberingAfterBreak="0">
+  <w:abstractNum w:abstractNumId="8" w15:restartNumberingAfterBreak="0">
+    <w:nsid w:val="3AAE71F4"/>
+    <w:multiLevelType w:val="hybridMultilevel"/>
+    <w:tmpl w:val="3FA4EEA2"/>
+    <w:lvl w:ilvl="0" w:tplc="20000017">
+      <w:start w:val="1"/>
+      <w:numFmt w:val="lowerLetter"/>
+      <w:lvlText w:val="%1)"/>
+      <w:lvlJc w:val="left"/>
+      <w:pPr>
+        <w:ind w:left="720" w:hanging="360"/>
+      </w:pPr>
+      <w:rPr>
+        <w:rFonts w:hint="default"/>
+      </w:rPr>
+    </w:lvl>
+    <w:lvl w:ilvl="1" w:tplc="20000019" w:tentative="1">
+      <w:start w:val="1"/>
+      <w:numFmt w:val="lowerLetter"/>
+      <w:lvlText w:val="%2."/>
+      <w:lvlJc w:val="left"/>
+      <w:pPr>
+        <w:ind w:left="1440" w:hanging="360"/>
+      </w:pPr>
+    </w:lvl>
+    <w:lvl w:ilvl="2" w:tplc="2000001B" w:tentative="1">
+      <w:start w:val="1"/>
+      <w:numFmt w:val="lowerRoman"/>
+      <w:lvlText w:val="%3."/>
+      <w:lvlJc w:val="right"/>
+      <w:pPr>
+        <w:ind w:left="2160" w:hanging="180"/>
+      </w:pPr>
+    </w:lvl>
+    <w:lvl w:ilvl="3" w:tplc="2000000F" w:tentative="1">
+      <w:start w:val="1"/>
+      <w:numFmt w:val="decimal"/>
+      <w:lvlText w:val="%4."/>
+      <w:lvlJc w:val="left"/>
+      <w:pPr>
+        <w:ind w:left="2880" w:hanging="360"/>
+      </w:pPr>
+    </w:lvl>
+    <w:lvl w:ilvl="4" w:tplc="20000019" w:tentative="1">
+      <w:start w:val="1"/>
+      <w:numFmt w:val="lowerLetter"/>
+      <w:lvlText w:val="%5."/>
+      <w:lvlJc w:val="left"/>
+      <w:pPr>
+        <w:ind w:left="3600" w:hanging="360"/>
+      </w:pPr>
+    </w:lvl>
+    <w:lvl w:ilvl="5" w:tplc="2000001B" w:tentative="1">
+      <w:start w:val="1"/>
+      <w:numFmt w:val="lowerRoman"/>
+      <w:lvlText w:val="%6."/>
+      <w:lvlJc w:val="right"/>
+      <w:pPr>
+        <w:ind w:left="4320" w:hanging="180"/>
+      </w:pPr>
+    </w:lvl>
+    <w:lvl w:ilvl="6" w:tplc="2000000F" w:tentative="1">
+      <w:start w:val="1"/>
+      <w:numFmt w:val="decimal"/>
+      <w:lvlText w:val="%7."/>
+      <w:lvlJc w:val="left"/>
+      <w:pPr>
+        <w:ind w:left="5040" w:hanging="360"/>
+      </w:pPr>
+    </w:lvl>
+    <w:lvl w:ilvl="7" w:tplc="20000019" w:tentative="1">
+      <w:start w:val="1"/>
+      <w:numFmt w:val="lowerLetter"/>
+      <w:lvlText w:val="%8."/>
+      <w:lvlJc w:val="left"/>
+      <w:pPr>
+        <w:ind w:left="5760" w:hanging="360"/>
+      </w:pPr>
+    </w:lvl>
+    <w:lvl w:ilvl="8" w:tplc="2000001B" w:tentative="1">
+      <w:start w:val="1"/>
+      <w:numFmt w:val="lowerRoman"/>
+      <w:lvlText w:val="%9."/>
+      <w:lvlJc w:val="right"/>
+      <w:pPr>
+        <w:ind w:left="6480" w:hanging="180"/>
+      </w:pPr>
+    </w:lvl>
+  </w:abstractNum>
+  <w:abstractNum w:abstractNumId="9" w15:restartNumberingAfterBreak="0">
     <w:nsid w:val="3FD1667E"/>
     <w:multiLevelType w:val="hybridMultilevel"/>
     <w:tmpl w:val="60B2258A"/>
@@ -7711,7 +8101,7 @@
       </w:pPr>
     </w:lvl>
   </w:abstractNum>
-  <w:abstractNum w:abstractNumId="8" w15:restartNumberingAfterBreak="0">
+  <w:abstractNum w:abstractNumId="10" w15:restartNumberingAfterBreak="0">
     <w:nsid w:val="425E4F97"/>
     <w:multiLevelType w:val="hybridMultilevel"/>
     <w:tmpl w:val="4D10B1E6"/>
@@ -7800,7 +8190,7 @@
       </w:pPr>
     </w:lvl>
   </w:abstractNum>
-  <w:abstractNum w:abstractNumId="9" w15:restartNumberingAfterBreak="0">
+  <w:abstractNum w:abstractNumId="11" w15:restartNumberingAfterBreak="0">
     <w:nsid w:val="48DF5276"/>
     <w:multiLevelType w:val="hybridMultilevel"/>
     <w:tmpl w:val="4F66747A"/>
@@ -7889,7 +8279,7 @@
       </w:pPr>
     </w:lvl>
   </w:abstractNum>
-  <w:abstractNum w:abstractNumId="10" w15:restartNumberingAfterBreak="0">
+  <w:abstractNum w:abstractNumId="12" w15:restartNumberingAfterBreak="0">
     <w:nsid w:val="504956A7"/>
     <w:multiLevelType w:val="hybridMultilevel"/>
     <w:tmpl w:val="09D0D216"/>
@@ -7978,7 +8368,7 @@
       </w:pPr>
     </w:lvl>
   </w:abstractNum>
-  <w:abstractNum w:abstractNumId="11" w15:restartNumberingAfterBreak="0">
+  <w:abstractNum w:abstractNumId="13" w15:restartNumberingAfterBreak="0">
     <w:nsid w:val="561C38E2"/>
     <w:multiLevelType w:val="hybridMultilevel"/>
     <w:tmpl w:val="34BC6E9C"/>
@@ -8067,7 +8457,7 @@
       </w:pPr>
     </w:lvl>
   </w:abstractNum>
-  <w:abstractNum w:abstractNumId="12" w15:restartNumberingAfterBreak="0">
+  <w:abstractNum w:abstractNumId="14" w15:restartNumberingAfterBreak="0">
     <w:nsid w:val="59914DCD"/>
     <w:multiLevelType w:val="hybridMultilevel"/>
     <w:tmpl w:val="99FCF18A"/>
@@ -8156,7 +8546,97 @@
       </w:pPr>
     </w:lvl>
   </w:abstractNum>
-  <w:abstractNum w:abstractNumId="13" w15:restartNumberingAfterBreak="0">
+  <w:abstractNum w:abstractNumId="15" w15:restartNumberingAfterBreak="0">
+    <w:nsid w:val="5DFB2F7F"/>
+    <w:multiLevelType w:val="hybridMultilevel"/>
+    <w:tmpl w:val="36629738"/>
+    <w:lvl w:ilvl="0" w:tplc="A11A0048">
+      <w:start w:val="1"/>
+      <w:numFmt w:val="decimal"/>
+      <w:lvlText w:val="%1)"/>
+      <w:lvlJc w:val="left"/>
+      <w:pPr>
+        <w:ind w:left="720" w:hanging="360"/>
+      </w:pPr>
+      <w:rPr>
+        <w:rFonts w:hint="default"/>
+        <w:b/>
+      </w:rPr>
+    </w:lvl>
+    <w:lvl w:ilvl="1" w:tplc="20000019" w:tentative="1">
+      <w:start w:val="1"/>
+      <w:numFmt w:val="lowerLetter"/>
+      <w:lvlText w:val="%2."/>
+      <w:lvlJc w:val="left"/>
+      <w:pPr>
+        <w:ind w:left="1440" w:hanging="360"/>
+      </w:pPr>
+    </w:lvl>
+    <w:lvl w:ilvl="2" w:tplc="2000001B" w:tentative="1">
+      <w:start w:val="1"/>
+      <w:numFmt w:val="lowerRoman"/>
+      <w:lvlText w:val="%3."/>
+      <w:lvlJc w:val="right"/>
+      <w:pPr>
+        <w:ind w:left="2160" w:hanging="180"/>
+      </w:pPr>
+    </w:lvl>
+    <w:lvl w:ilvl="3" w:tplc="2000000F" w:tentative="1">
+      <w:start w:val="1"/>
+      <w:numFmt w:val="decimal"/>
+      <w:lvlText w:val="%4."/>
+      <w:lvlJc w:val="left"/>
+      <w:pPr>
+        <w:ind w:left="2880" w:hanging="360"/>
+      </w:pPr>
+    </w:lvl>
+    <w:lvl w:ilvl="4" w:tplc="20000019" w:tentative="1">
+      <w:start w:val="1"/>
+      <w:numFmt w:val="lowerLetter"/>
+      <w:lvlText w:val="%5."/>
+      <w:lvlJc w:val="left"/>
+      <w:pPr>
+        <w:ind w:left="3600" w:hanging="360"/>
+      </w:pPr>
+    </w:lvl>
+    <w:lvl w:ilvl="5" w:tplc="2000001B" w:tentative="1">
+      <w:start w:val="1"/>
+      <w:numFmt w:val="lowerRoman"/>
+      <w:lvlText w:val="%6."/>
+      <w:lvlJc w:val="right"/>
+      <w:pPr>
+        <w:ind w:left="4320" w:hanging="180"/>
+      </w:pPr>
+    </w:lvl>
+    <w:lvl w:ilvl="6" w:tplc="2000000F" w:tentative="1">
+      <w:start w:val="1"/>
+      <w:numFmt w:val="decimal"/>
+      <w:lvlText w:val="%7."/>
+      <w:lvlJc w:val="left"/>
+      <w:pPr>
+        <w:ind w:left="5040" w:hanging="360"/>
+      </w:pPr>
+    </w:lvl>
+    <w:lvl w:ilvl="7" w:tplc="20000019" w:tentative="1">
+      <w:start w:val="1"/>
+      <w:numFmt w:val="lowerLetter"/>
+      <w:lvlText w:val="%8."/>
+      <w:lvlJc w:val="left"/>
+      <w:pPr>
+        <w:ind w:left="5760" w:hanging="360"/>
+      </w:pPr>
+    </w:lvl>
+    <w:lvl w:ilvl="8" w:tplc="2000001B" w:tentative="1">
+      <w:start w:val="1"/>
+      <w:numFmt w:val="lowerRoman"/>
+      <w:lvlText w:val="%9."/>
+      <w:lvlJc w:val="right"/>
+      <w:pPr>
+        <w:ind w:left="6480" w:hanging="180"/>
+      </w:pPr>
+    </w:lvl>
+  </w:abstractNum>
+  <w:abstractNum w:abstractNumId="16" w15:restartNumberingAfterBreak="0">
     <w:nsid w:val="60A577C4"/>
     <w:multiLevelType w:val="hybridMultilevel"/>
     <w:tmpl w:val="33161F1E"/>
@@ -8245,7 +8725,7 @@
       </w:pPr>
     </w:lvl>
   </w:abstractNum>
-  <w:abstractNum w:abstractNumId="14" w15:restartNumberingAfterBreak="0">
+  <w:abstractNum w:abstractNumId="17" w15:restartNumberingAfterBreak="0">
     <w:nsid w:val="655664AD"/>
     <w:multiLevelType w:val="hybridMultilevel"/>
     <w:tmpl w:val="1A4074C0"/>
@@ -8331,7 +8811,7 @@
       </w:pPr>
     </w:lvl>
   </w:abstractNum>
-  <w:abstractNum w:abstractNumId="15" w15:restartNumberingAfterBreak="0">
+  <w:abstractNum w:abstractNumId="18" w15:restartNumberingAfterBreak="0">
     <w:nsid w:val="727B1B48"/>
     <w:multiLevelType w:val="hybridMultilevel"/>
     <w:tmpl w:val="05C6BA60"/>
@@ -8420,7 +8900,7 @@
       </w:pPr>
     </w:lvl>
   </w:abstractNum>
-  <w:abstractNum w:abstractNumId="16" w15:restartNumberingAfterBreak="0">
+  <w:abstractNum w:abstractNumId="19" w15:restartNumberingAfterBreak="0">
     <w:nsid w:val="783A24DC"/>
     <w:multiLevelType w:val="hybridMultilevel"/>
     <w:tmpl w:val="143C91A4"/>
@@ -8513,37 +8993,37 @@
     <w:abstractNumId w:val="3"/>
   </w:num>
   <w:num w:numId="2" w16cid:durableId="1778021156">
-    <w:abstractNumId w:val="15"/>
+    <w:abstractNumId w:val="18"/>
   </w:num>
   <w:num w:numId="3" w16cid:durableId="385759282">
-    <w:abstractNumId w:val="9"/>
+    <w:abstractNumId w:val="11"/>
   </w:num>
   <w:num w:numId="4" w16cid:durableId="1834954566">
-    <w:abstractNumId w:val="5"/>
+    <w:abstractNumId w:val="6"/>
   </w:num>
   <w:num w:numId="5" w16cid:durableId="1032651290">
     <w:abstractNumId w:val="4"/>
   </w:num>
   <w:num w:numId="6" w16cid:durableId="1149398114">
-    <w:abstractNumId w:val="11"/>
+    <w:abstractNumId w:val="13"/>
   </w:num>
   <w:num w:numId="7" w16cid:durableId="1243416123">
-    <w:abstractNumId w:val="16"/>
+    <w:abstractNumId w:val="19"/>
   </w:num>
   <w:num w:numId="8" w16cid:durableId="1470511811">
-    <w:abstractNumId w:val="10"/>
+    <w:abstractNumId w:val="12"/>
   </w:num>
   <w:num w:numId="9" w16cid:durableId="1454472963">
-    <w:abstractNumId w:val="6"/>
+    <w:abstractNumId w:val="7"/>
   </w:num>
   <w:num w:numId="10" w16cid:durableId="1463964467">
     <w:abstractNumId w:val="2"/>
   </w:num>
   <w:num w:numId="11" w16cid:durableId="1975793150">
-    <w:abstractNumId w:val="13"/>
+    <w:abstractNumId w:val="16"/>
   </w:num>
   <w:num w:numId="12" w16cid:durableId="2047631636">
-    <w:abstractNumId w:val="12"/>
+    <w:abstractNumId w:val="14"/>
   </w:num>
   <w:num w:numId="13" w16cid:durableId="2017724671">
     <w:abstractNumId w:val="1"/>
@@ -8552,13 +9032,22 @@
     <w:abstractNumId w:val="0"/>
   </w:num>
   <w:num w:numId="15" w16cid:durableId="1437795004">
+    <w:abstractNumId w:val="10"/>
+  </w:num>
+  <w:num w:numId="16" w16cid:durableId="1367411284">
+    <w:abstractNumId w:val="17"/>
+  </w:num>
+  <w:num w:numId="17" w16cid:durableId="549927841">
+    <w:abstractNumId w:val="9"/>
+  </w:num>
+  <w:num w:numId="18" w16cid:durableId="240217102">
     <w:abstractNumId w:val="8"/>
   </w:num>
-  <w:num w:numId="16" w16cid:durableId="1367411284">
-    <w:abstractNumId w:val="14"/>
+  <w:num w:numId="19" w16cid:durableId="321855831">
+    <w:abstractNumId w:val="15"/>
   </w:num>
-  <w:num w:numId="17" w16cid:durableId="549927841">
-    <w:abstractNumId w:val="7"/>
+  <w:num w:numId="20" w16cid:durableId="1808669755">
+    <w:abstractNumId w:val="5"/>
   </w:num>
 </w:numbering>
 </file>

</xml_diff>